<commit_message>
Send email - reset password
</commit_message>
<xml_diff>
--- a/documents/Schema.docx
+++ b/documents/Schema.docx
@@ -8,10 +8,10 @@
           <w:noProof/>
         </w:rPr>
         <w:drawing>
-          <wp:inline distT="0" distB="0" distL="0" distR="0" wp14:anchorId="4E0A0E59" wp14:editId="5BEB2EEF">
-            <wp:extent cx="5943600" cy="7071360"/>
-            <wp:effectExtent l="0" t="0" r="0" b="0"/>
-            <wp:docPr id="5" name="Picture 5"/>
+          <wp:inline distT="0" distB="0" distL="0" distR="0" wp14:anchorId="74E0CD78" wp14:editId="5577BCA8">
+            <wp:extent cx="5943600" cy="7482840"/>
+            <wp:effectExtent l="0" t="0" r="0" b="3810"/>
+            <wp:docPr id="1" name="Picture 1"/>
             <wp:cNvGraphicFramePr>
               <a:graphicFrameLocks xmlns:a="http://schemas.openxmlformats.org/drawingml/2006/main" noChangeAspect="1"/>
             </wp:cNvGraphicFramePr>
@@ -19,7 +19,7 @@
               <a:graphicData uri="http://schemas.openxmlformats.org/drawingml/2006/picture">
                 <pic:pic xmlns:pic="http://schemas.openxmlformats.org/drawingml/2006/picture">
                   <pic:nvPicPr>
-                    <pic:cNvPr id="0" name="Picture 5"/>
+                    <pic:cNvPr id="0" name="Picture 1"/>
                     <pic:cNvPicPr>
                       <a:picLocks noChangeAspect="1" noChangeArrowheads="1"/>
                     </pic:cNvPicPr>
@@ -40,7 +40,7 @@
                   <pic:spPr bwMode="auto">
                     <a:xfrm>
                       <a:off x="0" y="0"/>
-                      <a:ext cx="5943600" cy="7071360"/>
+                      <a:ext cx="5943600" cy="7482840"/>
                     </a:xfrm>
                     <a:prstGeom prst="rect">
                       <a:avLst/>
@@ -62,7 +62,7 @@
         </w:rPr>
         <w:lastRenderedPageBreak/>
         <w:drawing>
-          <wp:inline distT="0" distB="0" distL="0" distR="0" wp14:anchorId="58D40D2A" wp14:editId="36422D82">
+          <wp:inline distT="0" distB="0" distL="0" distR="0" wp14:anchorId="58D40D2A" wp14:editId="2E39810E">
             <wp:extent cx="5935980" cy="3124200"/>
             <wp:effectExtent l="0" t="0" r="7620" b="0"/>
             <wp:docPr id="6" name="Picture 6"/>

</xml_diff>